<commit_message>
git diff for docx works!
</commit_message>
<xml_diff>
--- a/main/documents/test_doc_for_gitdiff.docx
+++ b/main/documents/test_doc_for_gitdiff.docx
@@ -5,7 +5,6 @@
     <w:p>
       <w:pPr>
         <w:pStyle w:val="Normal"/>
-        <w:pBdr/>
         <w:spacing w:lineRule="auto" w:line="240" w:before="0" w:after="200"/>
         <w:jc w:val="both"/>
         <w:rPr>
@@ -35,7 +34,6 @@
           <w:ilvl w:val="0"/>
           <w:numId w:val="1"/>
         </w:numPr>
-        <w:pBdr/>
         <w:spacing w:lineRule="auto" w:line="240" w:before="0" w:after="0"/>
         <w:ind w:left="360" w:hanging="360"/>
         <w:contextualSpacing/>
@@ -60,7 +58,6 @@
     <w:p>
       <w:pPr>
         <w:pStyle w:val="Normal"/>
-        <w:pBdr/>
         <w:spacing w:lineRule="auto" w:line="240" w:before="0" w:after="0"/>
         <w:rPr>
           <w:rFonts w:ascii="Times New Roman" w:hAnsi="Times New Roman" w:eastAsia="Times New Roman" w:cs="Times New Roman" w:asciiTheme="majorBidi" w:cstheme="majorBidi" w:hAnsiTheme="majorBidi"/>
@@ -124,7 +121,6 @@
     <w:p>
       <w:pPr>
         <w:pStyle w:val="Normal"/>
-        <w:pBdr/>
         <w:spacing w:lineRule="auto" w:line="240" w:before="0" w:after="0"/>
         <w:rPr>
           <w:rFonts w:ascii="Times New Roman" w:hAnsi="Times New Roman" w:eastAsia="Times New Roman" w:cs="Times New Roman" w:asciiTheme="majorBidi" w:cstheme="majorBidi" w:hAnsiTheme="majorBidi"/>
@@ -169,7 +165,6 @@
     <w:p>
       <w:pPr>
         <w:pStyle w:val="Normal"/>
-        <w:pBdr/>
         <w:spacing w:lineRule="auto" w:line="240" w:before="0" w:after="0"/>
         <w:rPr>
           <w:rFonts w:ascii="Times New Roman" w:hAnsi="Times New Roman" w:eastAsia="Times New Roman" w:cs="Times New Roman" w:asciiTheme="majorBidi" w:cstheme="majorBidi" w:hAnsiTheme="majorBidi"/>
@@ -211,7 +206,6 @@
     <w:p>
       <w:pPr>
         <w:pStyle w:val="Normal"/>
-        <w:pBdr/>
         <w:spacing w:lineRule="auto" w:line="240" w:before="120" w:after="120"/>
         <w:rPr>
           <w:rFonts w:ascii="Times New Roman" w:hAnsi="Times New Roman" w:eastAsia="Times New Roman" w:cs="Times New Roman" w:asciiTheme="majorBidi" w:cstheme="majorBidi" w:hAnsiTheme="majorBidi"/>
@@ -262,7 +256,7 @@
                 <wp:positionV relativeFrom="paragraph">
                   <wp:posOffset>1655445</wp:posOffset>
                 </wp:positionV>
-                <wp:extent cx="3004185" cy="1614170"/>
+                <wp:extent cx="3004820" cy="1614805"/>
                 <wp:effectExtent l="0" t="0" r="25400" b="24765"/>
                 <wp:wrapSquare wrapText="bothSides"/>
                 <wp:docPr id="1" name="Text Box 2"/>
@@ -273,7 +267,7 @@
                       <wps:spPr>
                         <a:xfrm>
                           <a:off x="0" y="0"/>
-                          <a:ext cx="3003480" cy="1613520"/>
+                          <a:ext cx="3004200" cy="1614240"/>
                         </a:xfrm>
                         <a:prstGeom prst="rect">
                           <a:avLst/>
@@ -299,10 +293,14 @@
                           <w:p>
                             <w:pPr>
                               <w:pStyle w:val="FrameContents"/>
-                              <w:rPr/>
+                              <w:rPr>
+                                <w:color w:val="000000"/>
+                              </w:rPr>
                             </w:pPr>
                             <w:r>
-                              <w:rPr/>
+                              <w:rPr>
+                                <w:color w:val="000000"/>
+                              </w:rPr>
                               <w:t>Should include a figure, which shows the low quality and variations in RNG</w:t>
                             </w:r>
                           </w:p>
@@ -310,10 +308,14 @@
                             <w:pPr>
                               <w:pStyle w:val="FrameContents"/>
                               <w:spacing w:before="0" w:after="160"/>
-                              <w:rPr/>
+                              <w:rPr>
+                                <w:color w:val="000000"/>
+                              </w:rPr>
                             </w:pPr>
                             <w:r>
-                              <w:rPr/>
+                              <w:rPr>
+                                <w:color w:val="000000"/>
+                              </w:rPr>
                               <w:t>Can we generate a figure with the simulator?</w:t>
                             </w:r>
                           </w:p>
@@ -330,7 +332,7 @@
           </mc:Choice>
           <mc:Fallback>
             <w:pict>
-              <v:rect id="shape_0" ID="Text Box 2" fillcolor="white" stroked="t" style="position:absolute;margin-left:220.45pt;margin-top:130.35pt;width:236.45pt;height:127pt;mso-position-horizontal:right;mso-position-horizontal-relative:margin" wp14:anchorId="6D6A37D9">
+              <v:rect id="shape_0" ID="Text Box 2" fillcolor="white" stroked="t" style="position:absolute;margin-left:220.4pt;margin-top:130.35pt;width:236.5pt;height:127.05pt;mso-position-horizontal:right;mso-position-horizontal-relative:margin" wp14:anchorId="6D6A37D9">
                 <w10:wrap type="square"/>
                 <v:fill o:detectmouseclick="t" type="solid" color2="black"/>
                 <v:stroke color="black" weight="9360" joinstyle="miter" endcap="flat"/>
@@ -339,10 +341,14 @@
                     <w:p>
                       <w:pPr>
                         <w:pStyle w:val="FrameContents"/>
-                        <w:rPr/>
+                        <w:rPr>
+                          <w:color w:val="000000"/>
+                        </w:rPr>
                       </w:pPr>
                       <w:r>
-                        <w:rPr/>
+                        <w:rPr>
+                          <w:color w:val="000000"/>
+                        </w:rPr>
                         <w:t>Should include a figure, which shows the low quality and variations in RNG</w:t>
                       </w:r>
                     </w:p>
@@ -350,10 +356,14 @@
                       <w:pPr>
                         <w:pStyle w:val="FrameContents"/>
                         <w:spacing w:before="0" w:after="160"/>
-                        <w:rPr/>
+                        <w:rPr>
+                          <w:color w:val="000000"/>
+                        </w:rPr>
                       </w:pPr>
                       <w:r>
-                        <w:rPr/>
+                        <w:rPr>
+                          <w:color w:val="000000"/>
+                        </w:rPr>
                         <w:t>Can we generate a figure with the simulator?</w:t>
                       </w:r>
                     </w:p>
@@ -371,7 +381,7 @@
           <w:sz w:val="24"/>
           <w:szCs w:val="24"/>
         </w:rPr>
-        <w:t>However, factors such as reliance on cogeneration facilities pose specific challenges on CO2 reduction. One solution to this problem is to replace natural gas with a variety of “renewable fuels”. To this end, the large scale production, management and use of Renewable Natural Gas (RNG), is identified as a key priority area for transition away from the use of natural gas in its operations</w:t>
+        <w:t>To this end, the large scale production, management and use of Renewable Natural Gas (RNG), is identified as a key priority area for transition away from the use of natural gas in its operations</w:t>
       </w:r>
       <w:r>
         <w:rPr>
@@ -404,7 +414,6 @@
     <w:p>
       <w:pPr>
         <w:pStyle w:val="Normal"/>
-        <w:pBdr/>
         <w:spacing w:lineRule="auto" w:line="240" w:before="0" w:after="0"/>
         <w:ind w:firstLine="360"/>
         <w:jc w:val="both"/>
@@ -427,7 +436,7 @@
                 <wp:positionV relativeFrom="paragraph">
                   <wp:posOffset>805815</wp:posOffset>
                 </wp:positionV>
-                <wp:extent cx="3016885" cy="234315"/>
+                <wp:extent cx="3017520" cy="234950"/>
                 <wp:effectExtent l="0" t="0" r="0" b="0"/>
                 <wp:wrapSquare wrapText="bothSides"/>
                 <wp:docPr id="3" name="TextBox 1"/>
@@ -438,7 +447,7 @@
                       <wps:spPr>
                         <a:xfrm>
                           <a:off x="0" y="0"/>
-                          <a:ext cx="3016080" cy="233640"/>
+                          <a:ext cx="3016800" cy="234360"/>
                         </a:xfrm>
                         <a:prstGeom prst="rect">
                           <a:avLst/>
@@ -494,7 +503,7 @@
           </mc:Choice>
           <mc:Fallback>
             <w:pict>
-              <v:rect id="shape_0" ID="TextBox 1" stroked="f" style="position:absolute;margin-left:226.5pt;margin-top:63.45pt;width:237.45pt;height:18.35pt;mso-position-horizontal-relative:margin" wp14:anchorId="5E18F9C1">
+              <v:rect id="shape_0" ID="TextBox 1" stroked="f" style="position:absolute;margin-left:226.5pt;margin-top:63.45pt;width:237.5pt;height:18.4pt;mso-position-horizontal-relative:margin" wp14:anchorId="5E18F9C1">
                 <w10:wrap type="square"/>
                 <v:fill o:detectmouseclick="t" on="false"/>
                 <v:stroke color="#3465a4" joinstyle="round" endcap="flat"/>
@@ -565,7 +574,6 @@
     <w:p>
       <w:pPr>
         <w:pStyle w:val="Normal"/>
-        <w:pBdr/>
         <w:spacing w:lineRule="auto" w:line="240" w:before="0" w:after="0"/>
         <w:ind w:firstLine="360"/>
         <w:jc w:val="both"/>
@@ -646,7 +654,6 @@
     <w:p>
       <w:pPr>
         <w:pStyle w:val="Normal"/>
-        <w:pBdr/>
         <w:spacing w:lineRule="auto" w:line="240" w:before="0" w:after="0"/>
         <w:ind w:firstLine="360"/>
         <w:jc w:val="both"/>
@@ -669,7 +676,7 @@
                 <wp:positionV relativeFrom="paragraph">
                   <wp:posOffset>635</wp:posOffset>
                 </wp:positionV>
-                <wp:extent cx="2773045" cy="1886585"/>
+                <wp:extent cx="2773680" cy="1887220"/>
                 <wp:effectExtent l="0" t="0" r="8890" b="0"/>
                 <wp:wrapSquare wrapText="bothSides"/>
                 <wp:docPr id="5" name="Group 13"/>
@@ -680,7 +687,7 @@
                       <wpg:grpSpPr>
                         <a:xfrm>
                           <a:off x="0" y="0"/>
-                          <a:ext cx="2772360" cy="1886040"/>
+                          <a:ext cx="2773080" cy="1886760"/>
                         </a:xfrm>
                       </wpg:grpSpPr>
                       <pic:pic xmlns:pic="http://schemas.openxmlformats.org/drawingml/2006/picture">
@@ -695,7 +702,7 @@
                         <pic:spPr>
                           <a:xfrm>
                             <a:off x="12600" y="0"/>
-                            <a:ext cx="2759760" cy="1551960"/>
+                            <a:ext cx="2760480" cy="1552680"/>
                           </a:xfrm>
                           <a:prstGeom prst="rect">
                             <a:avLst/>
@@ -709,8 +716,8 @@
                         <wps:cNvSpPr/>
                         <wps:spPr>
                           <a:xfrm>
-                            <a:off x="0" y="1531080"/>
-                            <a:ext cx="2737440" cy="354960"/>
+                            <a:off x="0" y="1532160"/>
+                            <a:ext cx="2738160" cy="354240"/>
                           </a:xfrm>
                           <a:prstGeom prst="rect">
                             <a:avLst/>
@@ -751,6 +758,7 @@
                                   <w:iCs/>
                                   <w:smallCaps w:val="false"/>
                                   <w:caps w:val="false"/>
+                                  <w:rFonts w:ascii="Cambria" w:hAnsi="Cambria"/>
                                   <w:color w:val="000000"/>
                                 </w:rPr>
                                 <w:t>Figure 2: Lab prototype Fuel Quality Sensor (in red circle) and its evaluation setup</w:t>
@@ -770,7 +778,7 @@
           </mc:Choice>
           <mc:Fallback>
             <w:pict>
-              <v:group id="shape_0" alt="Group 13" style="position:absolute;margin-left:239.95pt;margin-top:0pt;width:218.3pt;height:148.5pt" coordorigin="4799,0" coordsize="4366,2970">
+              <v:group id="shape_0" alt="Group 13" style="position:absolute;margin-left:239.9pt;margin-top:0.05pt;width:218.35pt;height:148.55pt" coordorigin="4798,1" coordsize="4367,2971">
                 <v:shapetype id="shapetype_75" coordsize="21600,21600" o:spt="75" o:preferrelative="t" path="m@4@5l@4@11@9@11@9@5xe" filled="f" stroked="f">
                   <v:stroke joinstyle="miter"/>
                   <v:formulas>
@@ -790,12 +798,12 @@
                   <v:path o:extrusionok="f" gradientshapeok="t" o:connecttype="rect"/>
                   <o:lock v:ext="edit" aspectratio="t"/>
                 </v:shapetype>
-                <v:shape id="shape_0" ID="Picture 2" stroked="f" style="position:absolute;left:4819;top:0;width:4345;height:2443;mso-position-horizontal:right;mso-position-horizontal-relative:margin" type="shapetype_75">
+                <v:shape id="shape_0" ID="Picture 2" stroked="f" style="position:absolute;left:4818;top:1;width:4346;height:2444;mso-position-horizontal:right;mso-position-horizontal-relative:margin" type="shapetype_75">
                   <v:imagedata r:id="rId5" o:detectmouseclick="t"/>
                   <w10:wrap type="none"/>
                   <v:stroke color="#3465a4" joinstyle="round" endcap="flat"/>
                 </v:shape>
-                <v:rect id="shape_0" ID="TextBox 1" stroked="f" style="position:absolute;left:4799;top:2411;width:4310;height:558;mso-position-horizontal:right;mso-position-horizontal-relative:margin">
+                <v:rect id="shape_0" stroked="f" style="position:absolute;left:4798;top:2414;width:4311;height:557;mso-position-horizontal:right;mso-position-horizontal-relative:margin">
                   <v:textbox>
                     <w:txbxContent>
                       <w:p>
@@ -821,6 +829,7 @@
                             <w:iCs/>
                             <w:smallCaps w:val="false"/>
                             <w:caps w:val="false"/>
+                            <w:rFonts w:ascii="Cambria" w:hAnsi="Cambria"/>
                             <w:color w:val="000000"/>
                           </w:rPr>
                           <w:t>Figure 2: Lab prototype Fuel Quality Sensor (in red circle) and its evaluation setup</w:t>
@@ -891,7 +900,6 @@
     <w:p>
       <w:pPr>
         <w:pStyle w:val="Normal"/>
-        <w:pBdr/>
         <w:spacing w:lineRule="auto" w:line="240" w:before="0" w:after="0"/>
         <w:ind w:firstLine="360"/>
         <w:jc w:val="both"/>
@@ -973,7 +981,6 @@
     <w:p>
       <w:pPr>
         <w:pStyle w:val="Normal"/>
-        <w:pBdr/>
         <w:spacing w:lineRule="auto" w:line="240" w:before="0" w:after="0"/>
         <w:ind w:firstLine="360"/>
         <w:jc w:val="both"/>
@@ -996,7 +1003,7 @@
                 <wp:positionV relativeFrom="paragraph">
                   <wp:posOffset>350520</wp:posOffset>
                 </wp:positionV>
-                <wp:extent cx="3701415" cy="2608580"/>
+                <wp:extent cx="3702050" cy="2609215"/>
                 <wp:effectExtent l="0" t="0" r="0" b="1905"/>
                 <wp:wrapTight wrapText="bothSides">
                   <wp:wrapPolygon edited="0">
@@ -1019,7 +1026,7 @@
                       <wpg:grpSpPr>
                         <a:xfrm>
                           <a:off x="0" y="0"/>
-                          <a:ext cx="3700800" cy="2607840"/>
+                          <a:ext cx="3701520" cy="2608560"/>
                         </a:xfrm>
                       </wpg:grpSpPr>
                       <wpg:grpSp>
@@ -1027,7 +1034,7 @@
                         <wpg:grpSpPr>
                           <a:xfrm>
                             <a:off x="0" y="0"/>
-                            <a:ext cx="3700800" cy="2607840"/>
+                            <a:ext cx="3701520" cy="2608560"/>
                           </a:xfrm>
                         </wpg:grpSpPr>
                         <pic:pic xmlns:pic="http://schemas.openxmlformats.org/drawingml/2006/picture">
@@ -1041,7 +1048,7 @@
                           </pic:blipFill>
                           <pic:spPr>
                             <a:xfrm>
-                              <a:off x="1689120" y="12600"/>
+                              <a:off x="1689840" y="12600"/>
                               <a:ext cx="2011680" cy="1205280"/>
                             </a:xfrm>
                             <a:prstGeom prst="rect">
@@ -1085,7 +1092,7 @@
                           </pic:blipFill>
                           <pic:spPr>
                             <a:xfrm>
-                              <a:off x="1224360" y="1231920"/>
+                              <a:off x="1225080" y="1232640"/>
                               <a:ext cx="2468880" cy="1375920"/>
                             </a:xfrm>
                             <a:prstGeom prst="rect">
@@ -1101,8 +1108,8 @@
                         <wps:cNvSpPr/>
                         <wps:spPr>
                           <a:xfrm>
-                            <a:off x="12600" y="1275120"/>
-                            <a:ext cx="1173960" cy="458640"/>
+                            <a:off x="12600" y="1275840"/>
+                            <a:ext cx="1173960" cy="457920"/>
                           </a:xfrm>
                           <a:prstGeom prst="rect">
                             <a:avLst/>
@@ -1145,6 +1152,7 @@
                                   <w:iCs/>
                                   <w:smallCaps w:val="false"/>
                                   <w:caps w:val="false"/>
+                                  <w:rFonts w:ascii="Cambria" w:hAnsi="Cambria"/>
                                   <w:color w:val="000000"/>
                                 </w:rPr>
                                 <w:t>Figure 3: RNG emulator- hardware and software interface</w:t>
@@ -1164,9 +1172,9 @@
           </mc:Choice>
           <mc:Fallback>
             <w:pict>
-              <v:group id="shape_0" alt="Group 11" style="position:absolute;margin-left:176pt;margin-top:27.6pt;width:291.4pt;height:205.35pt" coordorigin="3520,552" coordsize="5828,4107">
-                <v:group id="shape_0" alt="Group 8" style="position:absolute;left:3520;top:552;width:5828;height:4107">
-                  <v:shape id="shape_0" ID="Picture 3" stroked="f" style="position:absolute;left:6180;top:572;width:3167;height:1897" type="shapetype_75">
+              <v:group id="shape_0" alt="Group 11" style="position:absolute;margin-left:176pt;margin-top:27.6pt;width:291.45pt;height:205.45pt" coordorigin="3520,552" coordsize="5829,4109">
+                <v:group id="shape_0" style="position:absolute;left:3520;top:552;width:5829;height:4109">
+                  <v:shape id="shape_0" ID="Picture 3" stroked="f" style="position:absolute;left:6181;top:572;width:3167;height:1897" type="shapetype_75">
                     <v:imagedata r:id="rId6" o:detectmouseclick="t"/>
                     <w10:wrap type="none"/>
                     <v:stroke color="#3465a4" joinstyle="round" endcap="flat"/>
@@ -1176,13 +1184,13 @@
                     <w10:wrap type="none"/>
                     <v:stroke color="#3465a4" joinstyle="round" endcap="flat"/>
                   </v:shape>
-                  <v:shape id="shape_0" ID="Picture 5" stroked="f" style="position:absolute;left:5448;top:2492;width:3887;height:2166" type="shapetype_75">
+                  <v:shape id="shape_0" ID="Picture 5" stroked="f" style="position:absolute;left:5449;top:2493;width:3887;height:2166" type="shapetype_75">
                     <v:imagedata r:id="rId8" o:detectmouseclick="t"/>
                     <w10:wrap type="none"/>
                     <v:stroke color="#3465a4" joinstyle="round" endcap="flat"/>
                   </v:shape>
                 </v:group>
-                <v:rect id="shape_0" ID="Text Box 9" fillcolor="white" stroked="f" style="position:absolute;left:3540;top:2560;width:1848;height:721">
+                <v:rect id="shape_0" fillcolor="white" stroked="f" style="position:absolute;left:3540;top:2561;width:1848;height:720">
                   <v:textbox>
                     <w:txbxContent>
                       <w:p>
@@ -1208,6 +1216,7 @@
                             <w:iCs/>
                             <w:smallCaps w:val="false"/>
                             <w:caps w:val="false"/>
+                            <w:rFonts w:ascii="Cambria" w:hAnsi="Cambria"/>
                             <w:color w:val="000000"/>
                           </w:rPr>
                           <w:t>Figure 3: RNG emulator- hardware and software interface</w:t>
@@ -1237,7 +1246,6 @@
     <w:p>
       <w:pPr>
         <w:pStyle w:val="Normal"/>
-        <w:pBdr/>
         <w:spacing w:lineRule="auto" w:line="240" w:before="0" w:after="0"/>
         <w:ind w:firstLine="360"/>
         <w:jc w:val="both"/>
@@ -1321,7 +1329,6 @@
     <w:p>
       <w:pPr>
         <w:pStyle w:val="Normal"/>
-        <w:pBdr/>
         <w:spacing w:lineRule="auto" w:line="240" w:before="120" w:after="120"/>
         <w:rPr>
           <w:rFonts w:ascii="Times New Roman" w:hAnsi="Times New Roman" w:eastAsia="Times New Roman" w:cs="Times New Roman" w:asciiTheme="majorBidi" w:cstheme="majorBidi" w:hAnsiTheme="majorBidi"/>
@@ -1346,7 +1353,6 @@
     <w:p>
       <w:pPr>
         <w:pStyle w:val="Normal"/>
-        <w:pBdr/>
         <w:spacing w:lineRule="auto" w:line="240" w:before="0" w:after="0"/>
         <w:ind w:firstLine="360"/>
         <w:jc w:val="both"/>
@@ -1408,7 +1414,6 @@
     <w:p>
       <w:pPr>
         <w:pStyle w:val="Normal"/>
-        <w:pBdr/>
         <w:spacing w:lineRule="auto" w:line="240" w:before="0" w:after="0"/>
         <w:ind w:firstLine="360"/>
         <w:jc w:val="both"/>
@@ -1431,7 +1436,6 @@
     <w:p>
       <w:pPr>
         <w:pStyle w:val="Normal"/>
-        <w:pBdr/>
         <w:spacing w:lineRule="auto" w:line="240" w:before="0" w:after="120"/>
         <w:rPr>
           <w:rFonts w:ascii="Times New Roman" w:hAnsi="Times New Roman" w:eastAsia="Times New Roman" w:cs="Times New Roman" w:asciiTheme="majorBidi" w:cstheme="majorBidi" w:hAnsiTheme="majorBidi"/>
@@ -1456,7 +1460,6 @@
     <w:p>
       <w:pPr>
         <w:pStyle w:val="Normal"/>
-        <w:pBdr/>
         <w:spacing w:lineRule="auto" w:line="240" w:before="0" w:after="120"/>
         <w:ind w:firstLine="360"/>
         <w:jc w:val="both"/>
@@ -1482,7 +1485,6 @@
     <w:p>
       <w:pPr>
         <w:pStyle w:val="Normal"/>
-        <w:pBdr/>
         <w:spacing w:lineRule="auto" w:line="240" w:before="0" w:after="120"/>
         <w:ind w:firstLine="90"/>
         <w:jc w:val="center"/>
@@ -1546,7 +1548,6 @@
     <w:p>
       <w:pPr>
         <w:pStyle w:val="Normal"/>
-        <w:pBdr/>
         <w:tabs>
           <w:tab w:val="clear" w:pos="720"/>
           <w:tab w:val="left" w:pos="7615" w:leader="none"/>
@@ -1576,7 +1577,6 @@
     <w:p>
       <w:pPr>
         <w:pStyle w:val="Normal"/>
-        <w:pBdr/>
         <w:spacing w:lineRule="auto" w:line="240" w:before="0" w:after="120"/>
         <w:ind w:firstLine="360"/>
         <w:jc w:val="both"/>
@@ -1616,8 +1616,8 @@
       <w:tblGrid>
         <w:gridCol w:w="951"/>
         <w:gridCol w:w="1384"/>
-        <w:gridCol w:w="1079"/>
-        <w:gridCol w:w="1857"/>
+        <w:gridCol w:w="1078"/>
+        <w:gridCol w:w="1858"/>
         <w:gridCol w:w="1167"/>
         <w:gridCol w:w="1368"/>
         <w:gridCol w:w="1582"/>
@@ -1697,7 +1697,7 @@
         </w:tc>
         <w:tc>
           <w:tcPr>
-            <w:tcW w:w="1079" w:type="dxa"/>
+            <w:tcW w:w="1078" w:type="dxa"/>
             <w:tcBorders>
               <w:bottom w:val="single" w:sz="12" w:space="0" w:color="666666"/>
             </w:tcBorders>
@@ -1731,7 +1731,7 @@
         </w:tc>
         <w:tc>
           <w:tcPr>
-            <w:tcW w:w="1857" w:type="dxa"/>
+            <w:tcW w:w="1858" w:type="dxa"/>
             <w:tcBorders>
               <w:bottom w:val="single" w:sz="12" w:space="0" w:color="666666"/>
             </w:tcBorders>
@@ -1955,7 +1955,7 @@
         </w:tc>
         <w:tc>
           <w:tcPr>
-            <w:tcW w:w="1079" w:type="dxa"/>
+            <w:tcW w:w="1078" w:type="dxa"/>
             <w:tcBorders/>
             <w:vAlign w:val="center"/>
           </w:tcPr>
@@ -1987,7 +1987,7 @@
         </w:tc>
         <w:tc>
           <w:tcPr>
-            <w:tcW w:w="1857" w:type="dxa"/>
+            <w:tcW w:w="1858" w:type="dxa"/>
             <w:tcBorders/>
             <w:vAlign w:val="center"/>
           </w:tcPr>
@@ -2192,7 +2192,7 @@
         </w:tc>
         <w:tc>
           <w:tcPr>
-            <w:tcW w:w="1079" w:type="dxa"/>
+            <w:tcW w:w="1078" w:type="dxa"/>
             <w:tcBorders/>
             <w:vAlign w:val="center"/>
           </w:tcPr>
@@ -2224,7 +2224,7 @@
         </w:tc>
         <w:tc>
           <w:tcPr>
-            <w:tcW w:w="1857" w:type="dxa"/>
+            <w:tcW w:w="1858" w:type="dxa"/>
             <w:tcBorders/>
             <w:vAlign w:val="center"/>
           </w:tcPr>
@@ -2429,7 +2429,7 @@
         </w:tc>
         <w:tc>
           <w:tcPr>
-            <w:tcW w:w="1079" w:type="dxa"/>
+            <w:tcW w:w="1078" w:type="dxa"/>
             <w:tcBorders/>
             <w:vAlign w:val="center"/>
           </w:tcPr>
@@ -2461,7 +2461,7 @@
         </w:tc>
         <w:tc>
           <w:tcPr>
-            <w:tcW w:w="1857" w:type="dxa"/>
+            <w:tcW w:w="1858" w:type="dxa"/>
             <w:tcBorders/>
             <w:vAlign w:val="center"/>
           </w:tcPr>
@@ -2590,7 +2590,6 @@
     <w:p>
       <w:pPr>
         <w:pStyle w:val="Normal"/>
-        <w:pBdr/>
         <w:spacing w:lineRule="auto" w:line="240" w:before="0" w:after="0"/>
         <w:jc w:val="both"/>
         <w:rPr>
@@ -2632,7 +2631,7 @@
         <w:docPartGallery w:val="Page Numbers (Top of Page)"/>
         <w:docPartUnique w:val="true"/>
       </w:docPartObj>
-      <w:id w:val="1734231341"/>
+      <w:id w:val="1766816728"/>
     </w:sdtPr>
     <w:sdtContent>
       <w:p>
@@ -2651,7 +2650,7 @@
         </w:r>
         <w:r>
           <w:rPr>
-            <w:rFonts w:cs="Times New Roman" w:ascii="Times New Roman" w:hAnsi="Times New Roman" w:asciiTheme="majorBidi" w:cstheme="majorBidi" w:hAnsiTheme="majorBidi"/>
+            <w:rFonts w:cs="Times New Roman" w:ascii="Times New Roman" w:hAnsi="Times New Roman"/>
             <w:b/>
             <w:bCs/>
             <w:sz w:val="24"/>
@@ -2707,7 +2706,7 @@
         </w:r>
         <w:r>
           <w:rPr>
-            <w:rFonts w:cs="Times New Roman" w:ascii="Times New Roman" w:hAnsi="Times New Roman" w:asciiTheme="majorBidi" w:cstheme="majorBidi" w:hAnsiTheme="majorBidi"/>
+            <w:rFonts w:cs="Times New Roman" w:ascii="Times New Roman" w:hAnsi="Times New Roman"/>
             <w:b/>
             <w:bCs/>
             <w:sz w:val="24"/>
@@ -3048,7 +3047,6 @@
   <w:p>
     <w:pPr>
       <w:pStyle w:val="Normal"/>
-      <w:pBdr/>
       <w:tabs>
         <w:tab w:val="clear" w:pos="720"/>
         <w:tab w:val="center" w:pos="4680" w:leader="none"/>
@@ -3361,7 +3359,6 @@
     <w:rPrDefault>
       <w:rPr>
         <w:rFonts w:ascii="Calibri" w:hAnsi="Calibri" w:eastAsia="Batang" w:cs="Calibri"/>
-        <w:sz w:val="22"/>
         <w:szCs w:val="22"/>
         <w:lang w:val="en-US" w:eastAsia="zh-CN" w:bidi="ar-SA"/>
       </w:rPr>
@@ -3750,6 +3747,7 @@
     <w:qFormat/>
     <w:pPr>
       <w:widowControl/>
+      <w:suppressAutoHyphens w:val="true"/>
       <w:bidi w:val="0"/>
       <w:spacing w:lineRule="auto" w:line="259" w:before="0" w:after="160"/>
       <w:jc w:val="left"/>

</xml_diff>